<commit_message>
Azure Blockchain Hands-on lab
</commit_message>
<xml_diff>
--- a/Azure Blockchain Workshop/Outline/Azure Blockchain Hands-on Lab Course Outline.docx
+++ b/Azure Blockchain Workshop/Outline/Azure Blockchain Hands-on Lab Course Outline.docx
@@ -158,66 +158,681 @@
         <w:br/>
         <w:t>- Integrate bot IoT and Blockchain together into a single solution</w:t>
       </w:r>
+      <w:r>
+        <w:br/>
+      </w:r>
+      <w:r>
+        <w:br/>
+      </w:r>
+      <w:r>
+        <w:rPr>
+          <w:b/>
+          <w:u w:val="single"/>
+        </w:rPr>
+        <w:t>A</w:t>
+      </w:r>
+      <w:r>
+        <w:rPr>
+          <w:b/>
+          <w:u w:val="single"/>
+        </w:rPr>
+        <w:t>GENDA</w:t>
+      </w:r>
+    </w:p>
+    <w:tbl>
+      <w:tblPr>
+        <w:tblW w:w="5468" w:type="dxa"/>
+        <w:tblLook w:val="04A0" w:firstRow="1" w:lastRow="0" w:firstColumn="1" w:lastColumn="0" w:noHBand="0" w:noVBand="1"/>
+      </w:tblPr>
+      <w:tblGrid>
+        <w:gridCol w:w="2358"/>
+        <w:gridCol w:w="3110"/>
+      </w:tblGrid>
+      <w:tr>
+        <w:trPr>
+          <w:trHeight w:val="284"/>
+        </w:trPr>
+        <w:tc>
+          <w:tcPr>
+            <w:tcW w:w="2358" w:type="dxa"/>
+            <w:tcBorders>
+              <w:top w:val="single" w:sz="4" w:space="0" w:color="auto"/>
+              <w:left w:val="single" w:sz="4" w:space="0" w:color="auto"/>
+              <w:bottom w:val="single" w:sz="4" w:space="0" w:color="auto"/>
+              <w:right w:val="single" w:sz="4" w:space="0" w:color="auto"/>
+            </w:tcBorders>
+            <w:shd w:val="clear" w:color="auto" w:fill="auto"/>
+            <w:noWrap/>
+            <w:vAlign w:val="bottom"/>
+            <w:hideMark/>
+          </w:tcPr>
+          <w:p>
+            <w:pPr>
+              <w:spacing w:after="0" w:line="240" w:lineRule="auto"/>
+              <w:jc w:val="center"/>
+              <w:rPr>
+                <w:rFonts w:ascii="Calibri" w:eastAsia="Times New Roman" w:hAnsi="Calibri" w:cs="Calibri"/>
+                <w:b/>
+                <w:bCs/>
+                <w:color w:val="000000"/>
+              </w:rPr>
+            </w:pPr>
+            <w:r>
+              <w:rPr>
+                <w:rFonts w:ascii="Calibri" w:eastAsia="Times New Roman" w:hAnsi="Calibri" w:cs="Calibri"/>
+                <w:b/>
+                <w:bCs/>
+                <w:color w:val="000000"/>
+              </w:rPr>
+              <w:t>Time</w:t>
+            </w:r>
+          </w:p>
+        </w:tc>
+        <w:tc>
+          <w:tcPr>
+            <w:tcW w:w="3110" w:type="dxa"/>
+            <w:tcBorders>
+              <w:top w:val="single" w:sz="4" w:space="0" w:color="auto"/>
+              <w:left w:val="nil"/>
+              <w:bottom w:val="single" w:sz="4" w:space="0" w:color="auto"/>
+              <w:right w:val="single" w:sz="4" w:space="0" w:color="auto"/>
+            </w:tcBorders>
+            <w:shd w:val="clear" w:color="auto" w:fill="auto"/>
+            <w:noWrap/>
+            <w:vAlign w:val="bottom"/>
+            <w:hideMark/>
+          </w:tcPr>
+          <w:p>
+            <w:pPr>
+              <w:spacing w:after="0" w:line="240" w:lineRule="auto"/>
+              <w:jc w:val="center"/>
+              <w:rPr>
+                <w:rFonts w:ascii="Calibri" w:eastAsia="Times New Roman" w:hAnsi="Calibri" w:cs="Calibri"/>
+                <w:b/>
+                <w:bCs/>
+                <w:color w:val="000000"/>
+              </w:rPr>
+            </w:pPr>
+            <w:r>
+              <w:rPr>
+                <w:rFonts w:ascii="Calibri" w:eastAsia="Times New Roman" w:hAnsi="Calibri" w:cs="Calibri"/>
+                <w:b/>
+                <w:bCs/>
+                <w:color w:val="000000"/>
+              </w:rPr>
+              <w:t>Task</w:t>
+            </w:r>
+          </w:p>
+        </w:tc>
+      </w:tr>
+      <w:tr>
+        <w:trPr>
+          <w:trHeight w:val="284"/>
+        </w:trPr>
+        <w:tc>
+          <w:tcPr>
+            <w:tcW w:w="2358" w:type="dxa"/>
+            <w:tcBorders>
+              <w:top w:val="nil"/>
+              <w:left w:val="single" w:sz="4" w:space="0" w:color="auto"/>
+              <w:bottom w:val="single" w:sz="4" w:space="0" w:color="auto"/>
+              <w:right w:val="single" w:sz="4" w:space="0" w:color="auto"/>
+            </w:tcBorders>
+            <w:shd w:val="clear" w:color="auto" w:fill="auto"/>
+            <w:noWrap/>
+            <w:vAlign w:val="bottom"/>
+            <w:hideMark/>
+          </w:tcPr>
+          <w:p>
+            <w:pPr>
+              <w:spacing w:after="0" w:line="240" w:lineRule="auto"/>
+              <w:rPr>
+                <w:rFonts w:ascii="Calibri" w:eastAsia="Times New Roman" w:hAnsi="Calibri" w:cs="Calibri"/>
+                <w:color w:val="000000"/>
+              </w:rPr>
+            </w:pPr>
+            <w:r>
+              <w:rPr>
+                <w:rFonts w:ascii="Calibri" w:eastAsia="Times New Roman" w:hAnsi="Calibri" w:cs="Calibri"/>
+                <w:color w:val="000000"/>
+              </w:rPr>
+              <w:t>9.00AM - 9.30AM</w:t>
+            </w:r>
+          </w:p>
+        </w:tc>
+        <w:tc>
+          <w:tcPr>
+            <w:tcW w:w="3110" w:type="dxa"/>
+            <w:tcBorders>
+              <w:top w:val="nil"/>
+              <w:left w:val="nil"/>
+              <w:bottom w:val="single" w:sz="4" w:space="0" w:color="auto"/>
+              <w:right w:val="single" w:sz="4" w:space="0" w:color="auto"/>
+            </w:tcBorders>
+            <w:shd w:val="clear" w:color="auto" w:fill="auto"/>
+            <w:noWrap/>
+            <w:vAlign w:val="bottom"/>
+            <w:hideMark/>
+          </w:tcPr>
+          <w:p>
+            <w:pPr>
+              <w:spacing w:after="0" w:line="240" w:lineRule="auto"/>
+              <w:rPr>
+                <w:rFonts w:ascii="Calibri" w:eastAsia="Times New Roman" w:hAnsi="Calibri" w:cs="Calibri"/>
+                <w:color w:val="000000"/>
+              </w:rPr>
+            </w:pPr>
+            <w:r>
+              <w:rPr>
+                <w:rFonts w:ascii="Calibri" w:eastAsia="Times New Roman" w:hAnsi="Calibri" w:cs="Calibri"/>
+                <w:color w:val="000000"/>
+              </w:rPr>
+              <w:t>Presentation + Exercise 1</w:t>
+            </w:r>
+          </w:p>
+        </w:tc>
+      </w:tr>
+      <w:tr>
+        <w:trPr>
+          <w:trHeight w:val="284"/>
+        </w:trPr>
+        <w:tc>
+          <w:tcPr>
+            <w:tcW w:w="2358" w:type="dxa"/>
+            <w:tcBorders>
+              <w:top w:val="nil"/>
+              <w:left w:val="single" w:sz="4" w:space="0" w:color="auto"/>
+              <w:bottom w:val="single" w:sz="4" w:space="0" w:color="auto"/>
+              <w:right w:val="single" w:sz="4" w:space="0" w:color="auto"/>
+            </w:tcBorders>
+            <w:shd w:val="clear" w:color="auto" w:fill="auto"/>
+            <w:noWrap/>
+            <w:vAlign w:val="bottom"/>
+            <w:hideMark/>
+          </w:tcPr>
+          <w:p>
+            <w:pPr>
+              <w:spacing w:after="0" w:line="240" w:lineRule="auto"/>
+              <w:rPr>
+                <w:rFonts w:ascii="Calibri" w:eastAsia="Times New Roman" w:hAnsi="Calibri" w:cs="Calibri"/>
+                <w:color w:val="000000"/>
+              </w:rPr>
+            </w:pPr>
+            <w:r>
+              <w:rPr>
+                <w:rFonts w:ascii="Calibri" w:eastAsia="Times New Roman" w:hAnsi="Calibri" w:cs="Calibri"/>
+                <w:color w:val="000000"/>
+              </w:rPr>
+              <w:t>9.30AM-12.00AM</w:t>
+            </w:r>
+          </w:p>
+        </w:tc>
+        <w:tc>
+          <w:tcPr>
+            <w:tcW w:w="3110" w:type="dxa"/>
+            <w:tcBorders>
+              <w:top w:val="nil"/>
+              <w:left w:val="nil"/>
+              <w:bottom w:val="single" w:sz="4" w:space="0" w:color="auto"/>
+              <w:right w:val="single" w:sz="4" w:space="0" w:color="auto"/>
+            </w:tcBorders>
+            <w:shd w:val="clear" w:color="auto" w:fill="auto"/>
+            <w:noWrap/>
+            <w:vAlign w:val="bottom"/>
+            <w:hideMark/>
+          </w:tcPr>
+          <w:p>
+            <w:pPr>
+              <w:spacing w:after="0" w:line="240" w:lineRule="auto"/>
+              <w:rPr>
+                <w:rFonts w:ascii="Calibri" w:eastAsia="Times New Roman" w:hAnsi="Calibri" w:cs="Calibri"/>
+                <w:color w:val="000000"/>
+              </w:rPr>
+            </w:pPr>
+            <w:r>
+              <w:rPr>
+                <w:rFonts w:ascii="Calibri" w:eastAsia="Times New Roman" w:hAnsi="Calibri" w:cs="Calibri"/>
+                <w:color w:val="000000"/>
+              </w:rPr>
+              <w:t>Exercise 2</w:t>
+            </w:r>
+          </w:p>
+        </w:tc>
+      </w:tr>
+      <w:tr>
+        <w:trPr>
+          <w:trHeight w:val="284"/>
+        </w:trPr>
+        <w:tc>
+          <w:tcPr>
+            <w:tcW w:w="2358" w:type="dxa"/>
+            <w:tcBorders>
+              <w:top w:val="nil"/>
+              <w:left w:val="single" w:sz="4" w:space="0" w:color="auto"/>
+              <w:bottom w:val="single" w:sz="4" w:space="0" w:color="auto"/>
+              <w:right w:val="single" w:sz="4" w:space="0" w:color="auto"/>
+            </w:tcBorders>
+            <w:shd w:val="clear" w:color="auto" w:fill="auto"/>
+            <w:noWrap/>
+            <w:vAlign w:val="bottom"/>
+            <w:hideMark/>
+          </w:tcPr>
+          <w:p>
+            <w:pPr>
+              <w:spacing w:after="0" w:line="240" w:lineRule="auto"/>
+              <w:rPr>
+                <w:rFonts w:ascii="Calibri" w:eastAsia="Times New Roman" w:hAnsi="Calibri" w:cs="Calibri"/>
+                <w:color w:val="000000"/>
+              </w:rPr>
+            </w:pPr>
+            <w:r>
+              <w:rPr>
+                <w:rFonts w:ascii="Calibri" w:eastAsia="Times New Roman" w:hAnsi="Calibri" w:cs="Calibri"/>
+                <w:color w:val="000000"/>
+              </w:rPr>
+              <w:t>12.00AM-1.00PM</w:t>
+            </w:r>
+          </w:p>
+        </w:tc>
+        <w:tc>
+          <w:tcPr>
+            <w:tcW w:w="3110" w:type="dxa"/>
+            <w:tcBorders>
+              <w:top w:val="nil"/>
+              <w:left w:val="nil"/>
+              <w:bottom w:val="single" w:sz="4" w:space="0" w:color="auto"/>
+              <w:right w:val="single" w:sz="4" w:space="0" w:color="auto"/>
+            </w:tcBorders>
+            <w:shd w:val="clear" w:color="auto" w:fill="auto"/>
+            <w:noWrap/>
+            <w:vAlign w:val="bottom"/>
+            <w:hideMark/>
+          </w:tcPr>
+          <w:p>
+            <w:pPr>
+              <w:spacing w:after="0" w:line="240" w:lineRule="auto"/>
+              <w:rPr>
+                <w:rFonts w:ascii="Calibri" w:eastAsia="Times New Roman" w:hAnsi="Calibri" w:cs="Calibri"/>
+                <w:color w:val="000000"/>
+              </w:rPr>
+            </w:pPr>
+            <w:r>
+              <w:rPr>
+                <w:rFonts w:ascii="Calibri" w:eastAsia="Times New Roman" w:hAnsi="Calibri" w:cs="Calibri"/>
+                <w:color w:val="000000"/>
+              </w:rPr>
+              <w:t>Lunch</w:t>
+            </w:r>
+          </w:p>
+        </w:tc>
+      </w:tr>
+      <w:tr>
+        <w:trPr>
+          <w:trHeight w:val="284"/>
+        </w:trPr>
+        <w:tc>
+          <w:tcPr>
+            <w:tcW w:w="2358" w:type="dxa"/>
+            <w:tcBorders>
+              <w:top w:val="nil"/>
+              <w:left w:val="single" w:sz="4" w:space="0" w:color="auto"/>
+              <w:bottom w:val="single" w:sz="4" w:space="0" w:color="auto"/>
+              <w:right w:val="single" w:sz="4" w:space="0" w:color="auto"/>
+            </w:tcBorders>
+            <w:shd w:val="clear" w:color="auto" w:fill="auto"/>
+            <w:noWrap/>
+            <w:vAlign w:val="bottom"/>
+            <w:hideMark/>
+          </w:tcPr>
+          <w:p>
+            <w:pPr>
+              <w:spacing w:after="0" w:line="240" w:lineRule="auto"/>
+              <w:rPr>
+                <w:rFonts w:ascii="Calibri" w:eastAsia="Times New Roman" w:hAnsi="Calibri" w:cs="Calibri"/>
+                <w:color w:val="000000"/>
+              </w:rPr>
+            </w:pPr>
+            <w:r>
+              <w:rPr>
+                <w:rFonts w:ascii="Calibri" w:eastAsia="Times New Roman" w:hAnsi="Calibri" w:cs="Calibri"/>
+                <w:color w:val="000000"/>
+              </w:rPr>
+              <w:t>1.00PM - 1.15PM</w:t>
+            </w:r>
+          </w:p>
+        </w:tc>
+        <w:tc>
+          <w:tcPr>
+            <w:tcW w:w="3110" w:type="dxa"/>
+            <w:tcBorders>
+              <w:top w:val="nil"/>
+              <w:left w:val="nil"/>
+              <w:bottom w:val="single" w:sz="4" w:space="0" w:color="auto"/>
+              <w:right w:val="single" w:sz="4" w:space="0" w:color="auto"/>
+            </w:tcBorders>
+            <w:shd w:val="clear" w:color="auto" w:fill="auto"/>
+            <w:noWrap/>
+            <w:vAlign w:val="bottom"/>
+            <w:hideMark/>
+          </w:tcPr>
+          <w:p>
+            <w:pPr>
+              <w:spacing w:after="0" w:line="240" w:lineRule="auto"/>
+              <w:rPr>
+                <w:rFonts w:ascii="Calibri" w:eastAsia="Times New Roman" w:hAnsi="Calibri" w:cs="Calibri"/>
+                <w:color w:val="000000"/>
+              </w:rPr>
+            </w:pPr>
+            <w:r>
+              <w:rPr>
+                <w:rFonts w:ascii="Calibri" w:eastAsia="Times New Roman" w:hAnsi="Calibri" w:cs="Calibri"/>
+                <w:color w:val="000000"/>
+              </w:rPr>
+              <w:t>Exercise 3</w:t>
+            </w:r>
+          </w:p>
+        </w:tc>
+        <w:bookmarkStart w:id="0" w:name="_GoBack"/>
+        <w:bookmarkEnd w:id="0"/>
+      </w:tr>
+      <w:tr>
+        <w:trPr>
+          <w:trHeight w:val="284"/>
+        </w:trPr>
+        <w:tc>
+          <w:tcPr>
+            <w:tcW w:w="2358" w:type="dxa"/>
+            <w:tcBorders>
+              <w:top w:val="nil"/>
+              <w:left w:val="single" w:sz="4" w:space="0" w:color="auto"/>
+              <w:bottom w:val="single" w:sz="4" w:space="0" w:color="auto"/>
+              <w:right w:val="single" w:sz="4" w:space="0" w:color="auto"/>
+            </w:tcBorders>
+            <w:shd w:val="clear" w:color="auto" w:fill="auto"/>
+            <w:noWrap/>
+            <w:vAlign w:val="bottom"/>
+            <w:hideMark/>
+          </w:tcPr>
+          <w:p>
+            <w:pPr>
+              <w:spacing w:after="0" w:line="240" w:lineRule="auto"/>
+              <w:rPr>
+                <w:rFonts w:ascii="Calibri" w:eastAsia="Times New Roman" w:hAnsi="Calibri" w:cs="Calibri"/>
+                <w:color w:val="000000"/>
+              </w:rPr>
+            </w:pPr>
+            <w:r>
+              <w:rPr>
+                <w:rFonts w:ascii="Calibri" w:eastAsia="Times New Roman" w:hAnsi="Calibri" w:cs="Calibri"/>
+                <w:color w:val="000000"/>
+              </w:rPr>
+              <w:t>1.15PM - 3.30PM</w:t>
+            </w:r>
+          </w:p>
+        </w:tc>
+        <w:tc>
+          <w:tcPr>
+            <w:tcW w:w="3110" w:type="dxa"/>
+            <w:tcBorders>
+              <w:top w:val="nil"/>
+              <w:left w:val="nil"/>
+              <w:bottom w:val="single" w:sz="4" w:space="0" w:color="auto"/>
+              <w:right w:val="single" w:sz="4" w:space="0" w:color="auto"/>
+            </w:tcBorders>
+            <w:shd w:val="clear" w:color="auto" w:fill="auto"/>
+            <w:noWrap/>
+            <w:vAlign w:val="bottom"/>
+            <w:hideMark/>
+          </w:tcPr>
+          <w:p>
+            <w:pPr>
+              <w:spacing w:after="0" w:line="240" w:lineRule="auto"/>
+              <w:rPr>
+                <w:rFonts w:ascii="Calibri" w:eastAsia="Times New Roman" w:hAnsi="Calibri" w:cs="Calibri"/>
+                <w:color w:val="000000"/>
+              </w:rPr>
+            </w:pPr>
+            <w:r>
+              <w:rPr>
+                <w:rFonts w:ascii="Calibri" w:eastAsia="Times New Roman" w:hAnsi="Calibri" w:cs="Calibri"/>
+                <w:color w:val="000000"/>
+              </w:rPr>
+              <w:t>Exercise 4</w:t>
+            </w:r>
+          </w:p>
+        </w:tc>
+      </w:tr>
+      <w:tr>
+        <w:trPr>
+          <w:trHeight w:val="284"/>
+        </w:trPr>
+        <w:tc>
+          <w:tcPr>
+            <w:tcW w:w="2358" w:type="dxa"/>
+            <w:tcBorders>
+              <w:top w:val="nil"/>
+              <w:left w:val="single" w:sz="4" w:space="0" w:color="auto"/>
+              <w:bottom w:val="single" w:sz="4" w:space="0" w:color="auto"/>
+              <w:right w:val="single" w:sz="4" w:space="0" w:color="auto"/>
+            </w:tcBorders>
+            <w:shd w:val="clear" w:color="auto" w:fill="auto"/>
+            <w:noWrap/>
+            <w:vAlign w:val="bottom"/>
+            <w:hideMark/>
+          </w:tcPr>
+          <w:p>
+            <w:pPr>
+              <w:spacing w:after="0" w:line="240" w:lineRule="auto"/>
+              <w:rPr>
+                <w:rFonts w:ascii="Calibri" w:eastAsia="Times New Roman" w:hAnsi="Calibri" w:cs="Calibri"/>
+                <w:color w:val="000000"/>
+              </w:rPr>
+            </w:pPr>
+            <w:r>
+              <w:rPr>
+                <w:rFonts w:ascii="Calibri" w:eastAsia="Times New Roman" w:hAnsi="Calibri" w:cs="Calibri"/>
+                <w:color w:val="000000"/>
+              </w:rPr>
+              <w:t>3.30PM - 4.00PM</w:t>
+            </w:r>
+          </w:p>
+        </w:tc>
+        <w:tc>
+          <w:tcPr>
+            <w:tcW w:w="3110" w:type="dxa"/>
+            <w:tcBorders>
+              <w:top w:val="nil"/>
+              <w:left w:val="nil"/>
+              <w:bottom w:val="single" w:sz="4" w:space="0" w:color="auto"/>
+              <w:right w:val="single" w:sz="4" w:space="0" w:color="auto"/>
+            </w:tcBorders>
+            <w:shd w:val="clear" w:color="auto" w:fill="auto"/>
+            <w:noWrap/>
+            <w:vAlign w:val="bottom"/>
+            <w:hideMark/>
+          </w:tcPr>
+          <w:p>
+            <w:pPr>
+              <w:spacing w:after="0" w:line="240" w:lineRule="auto"/>
+              <w:rPr>
+                <w:rFonts w:ascii="Calibri" w:eastAsia="Times New Roman" w:hAnsi="Calibri" w:cs="Calibri"/>
+                <w:color w:val="000000"/>
+              </w:rPr>
+            </w:pPr>
+            <w:r>
+              <w:rPr>
+                <w:rFonts w:ascii="Calibri" w:eastAsia="Times New Roman" w:hAnsi="Calibri" w:cs="Calibri"/>
+                <w:color w:val="000000"/>
+              </w:rPr>
+              <w:t>Exercise 5</w:t>
+            </w:r>
+          </w:p>
+        </w:tc>
+      </w:tr>
+      <w:tr>
+        <w:trPr>
+          <w:trHeight w:val="284"/>
+        </w:trPr>
+        <w:tc>
+          <w:tcPr>
+            <w:tcW w:w="2358" w:type="dxa"/>
+            <w:tcBorders>
+              <w:top w:val="nil"/>
+              <w:left w:val="single" w:sz="4" w:space="0" w:color="auto"/>
+              <w:bottom w:val="single" w:sz="4" w:space="0" w:color="auto"/>
+              <w:right w:val="single" w:sz="4" w:space="0" w:color="auto"/>
+            </w:tcBorders>
+            <w:shd w:val="clear" w:color="auto" w:fill="auto"/>
+            <w:noWrap/>
+            <w:vAlign w:val="bottom"/>
+            <w:hideMark/>
+          </w:tcPr>
+          <w:p>
+            <w:pPr>
+              <w:spacing w:after="0" w:line="240" w:lineRule="auto"/>
+              <w:rPr>
+                <w:rFonts w:ascii="Calibri" w:eastAsia="Times New Roman" w:hAnsi="Calibri" w:cs="Calibri"/>
+                <w:color w:val="000000"/>
+              </w:rPr>
+            </w:pPr>
+            <w:r>
+              <w:rPr>
+                <w:rFonts w:ascii="Calibri" w:eastAsia="Times New Roman" w:hAnsi="Calibri" w:cs="Calibri"/>
+                <w:color w:val="000000"/>
+              </w:rPr>
+              <w:t>4.00PM - 5.00PM</w:t>
+            </w:r>
+          </w:p>
+        </w:tc>
+        <w:tc>
+          <w:tcPr>
+            <w:tcW w:w="3110" w:type="dxa"/>
+            <w:tcBorders>
+              <w:top w:val="nil"/>
+              <w:left w:val="nil"/>
+              <w:bottom w:val="single" w:sz="4" w:space="0" w:color="auto"/>
+              <w:right w:val="single" w:sz="4" w:space="0" w:color="auto"/>
+            </w:tcBorders>
+            <w:shd w:val="clear" w:color="auto" w:fill="auto"/>
+            <w:noWrap/>
+            <w:vAlign w:val="bottom"/>
+            <w:hideMark/>
+          </w:tcPr>
+          <w:p>
+            <w:pPr>
+              <w:spacing w:after="0" w:line="240" w:lineRule="auto"/>
+              <w:rPr>
+                <w:rFonts w:ascii="Calibri" w:eastAsia="Times New Roman" w:hAnsi="Calibri" w:cs="Calibri"/>
+                <w:color w:val="000000"/>
+              </w:rPr>
+            </w:pPr>
+            <w:r>
+              <w:rPr>
+                <w:rFonts w:ascii="Calibri" w:eastAsia="Times New Roman" w:hAnsi="Calibri" w:cs="Calibri"/>
+                <w:color w:val="000000"/>
+              </w:rPr>
+              <w:t>Exercise 6</w:t>
+            </w:r>
+          </w:p>
+        </w:tc>
+      </w:tr>
+    </w:tbl>
+    <w:p/>
+    <w:p>
+      <w:r>
+        <w:br w:type="page"/>
+      </w:r>
     </w:p>
     <w:p>
       <w:r>
-        <w:br w:type="page"/>
+        <w:rPr>
+          <w:b/>
+          <w:u w:val="single"/>
+        </w:rPr>
+        <w:lastRenderedPageBreak/>
+        <w:t>COURSE OUTLINE</w:t>
+      </w:r>
+      <w:r>
+        <w:br/>
+      </w:r>
+      <w:r>
+        <w:rPr>
+          <w:b/>
+        </w:rPr>
+        <w:t>Exercise 1: Setup Azure Active Directory Tenant</w:t>
+      </w:r>
+      <w:r>
+        <w:rPr>
+          <w:b/>
+        </w:rPr>
+        <w:br/>
+        <w:t>Duration: 15 minutes</w:t>
+      </w:r>
+      <w:r>
+        <w:br/>
+        <w:t>In this exercise, the student will configure a new Azure AD Tenant that the Azure Blockchain Workbench will use to authenticate users.</w:t>
+      </w:r>
+      <w:r>
+        <w:br/>
+        <w:t xml:space="preserve">The authentication and </w:t>
+      </w:r>
+      <w:r>
+        <w:t>authorization of users in the Blockchain App Builder is performed using an Azure Active Directory (AAD) Tenant. To reduce the potential for conflict, a new AAD Tenant will be created for use with this lab.</w:t>
+      </w:r>
+      <w:r>
+        <w:br/>
+      </w:r>
+      <w:r>
+        <w:br/>
+      </w:r>
+      <w:r>
+        <w:rPr>
+          <w:b/>
+        </w:rPr>
+        <w:t>Exercise 2: Deploy Azure Blockchain Workbench</w:t>
+      </w:r>
+      <w:r>
+        <w:rPr>
+          <w:b/>
+        </w:rPr>
+        <w:br/>
+        <w:t xml:space="preserve">Duration: 60 – 90 </w:t>
+      </w:r>
+      <w:r>
+        <w:rPr>
+          <w:b/>
+        </w:rPr>
+        <w:t>m</w:t>
+      </w:r>
+      <w:r>
+        <w:rPr>
+          <w:b/>
+        </w:rPr>
+        <w:t>inutes</w:t>
+      </w:r>
+      <w:r>
+        <w:rPr>
+          <w:b/>
+        </w:rPr>
+        <w:br/>
+      </w:r>
+      <w:r>
+        <w:t>In this exercise, the student will deploy and setup Azure Blockchain App Builder.</w:t>
       </w:r>
     </w:p>
     <w:p>
       <w:r>
         <w:rPr>
           <w:b/>
-          <w:u w:val="single"/>
-        </w:rPr>
-        <w:lastRenderedPageBreak/>
-        <w:t>COURSE OUTLINE</w:t>
-      </w:r>
-      <w:r>
-        <w:br/>
-      </w:r>
-      <w:r>
-        <w:rPr>
-          <w:b/>
-        </w:rPr>
-        <w:t>Exercise 1: Setup Azure Active Directory Tenant</w:t>
-      </w:r>
-      <w:r>
-        <w:rPr>
-          <w:b/>
-        </w:rPr>
-        <w:br/>
-        <w:t>Duration: 15 minutes</w:t>
-      </w:r>
-      <w:r>
-        <w:br/>
-        <w:t>In this exercise, the student will configure a new Azure AD Tenant that the Azure Blockchain Workbench will use to authenticate users.</w:t>
-      </w:r>
-      <w:r>
-        <w:br/>
-        <w:t xml:space="preserve">The authentication and </w:t>
-      </w:r>
-      <w:r>
-        <w:t>authorization of users in the Blockchain App Builder is performed using an Azure Active Directory (AAD) Tenant. To reduce the potential for conflict, a new AAD Tenant will be created for use with this lab.</w:t>
-      </w:r>
-      <w:r>
-        <w:br/>
-      </w:r>
-      <w:r>
-        <w:br/>
-      </w:r>
-      <w:r>
-        <w:rPr>
-          <w:b/>
-        </w:rPr>
-        <w:t>Exercise 2: Deploy Azure Blockchain Workbench</w:t>
-      </w:r>
-      <w:r>
-        <w:rPr>
-          <w:b/>
-        </w:rPr>
-        <w:br/>
-        <w:t xml:space="preserve">Duration: 60 – 90 </w:t>
+        </w:rPr>
+        <w:t>Exercise 3: Check Blockchain Workbench Web Client Deployment</w:t>
+      </w:r>
+      <w:r>
+        <w:rPr>
+          <w:b/>
+        </w:rPr>
+        <w:br/>
+        <w:t xml:space="preserve">Duration: 15 </w:t>
       </w:r>
       <w:r>
         <w:rPr>
@@ -232,13 +847,8 @@
         <w:t>inutes</w:t>
       </w:r>
       <w:r>
-        <w:rPr>
-          <w:b/>
-        </w:rPr>
-        <w:br/>
-      </w:r>
-      <w:r>
-        <w:t>In this exercise, the student will deploy and setup Azure Blockchain App Builder.</w:t>
+        <w:br/>
+        <w:t>In this exercise, the student will access the Azure Blockchain Workbench Web Client to make sure the deployment is working as expected. The student will also check the Ethereum network status.</w:t>
       </w:r>
     </w:p>
     <w:p>
@@ -246,37 +856,6 @@
         <w:rPr>
           <w:b/>
         </w:rPr>
-        <w:t>Exercise 3: Check Blockchain Workbench Web Client Deployment</w:t>
-      </w:r>
-      <w:r>
-        <w:rPr>
-          <w:b/>
-        </w:rPr>
-        <w:br/>
-        <w:t xml:space="preserve">Duration: 15 </w:t>
-      </w:r>
-      <w:r>
-        <w:rPr>
-          <w:b/>
-        </w:rPr>
-        <w:t>m</w:t>
-      </w:r>
-      <w:r>
-        <w:rPr>
-          <w:b/>
-        </w:rPr>
-        <w:t>inutes</w:t>
-      </w:r>
-      <w:r>
-        <w:br/>
-        <w:t>In this exercise, the student will access the Azure Blockchain Workbench Web Client to make sure the deployment is working as expected. The student will also check the Ethereum network status.</w:t>
-      </w:r>
-    </w:p>
-    <w:p>
-      <w:r>
-        <w:rPr>
-          <w:b/>
-        </w:rPr>
         <w:t>Exercise 4: Create Smart Contract</w:t>
       </w:r>
       <w:r>
@@ -332,8 +911,6 @@
         <w:br/>
         <w:t>Duration: 45 minutes</w:t>
       </w:r>
-      <w:bookmarkStart w:id="0" w:name="_GoBack"/>
-      <w:bookmarkEnd w:id="0"/>
       <w:r>
         <w:br/>
         <w:t xml:space="preserve">In this exercise, the student will create a new instance of the </w:t>

</xml_diff>

<commit_message>
Azure Blockchain Hands-on Lab Course Outline
</commit_message>
<xml_diff>
--- a/Azure Blockchain Workshop/Outline/Azure Blockchain Hands-on Lab Course Outline.docx
+++ b/Azure Blockchain Workshop/Outline/Azure Blockchain Hands-on Lab Course Outline.docx
@@ -58,8 +58,18 @@
       </w:r>
       <w:r>
         <w:br/>
-        <w:t>Application developer</w:t>
-      </w:r>
+      </w:r>
+      <w:r>
+        <w:t>D</w:t>
+      </w:r>
+      <w:r>
+        <w:t>eveloper</w:t>
+      </w:r>
+      <w:r>
+        <w:t>s, IT Professional, Cloud Solution Architect</w:t>
+      </w:r>
+      <w:bookmarkStart w:id="0" w:name="_GoBack"/>
+      <w:bookmarkEnd w:id="0"/>
       <w:r>
         <w:br/>
       </w:r>
@@ -1296,7 +1306,6 @@
       </w:hyperlink>
     </w:p>
     <w:p>
-      <w:bookmarkStart w:id="0" w:name="_GoBack"/>
       <w:r>
         <w:rPr>
           <w:noProof/>
@@ -1343,7 +1352,6 @@
           </wp:inline>
         </w:drawing>
       </w:r>
-      <w:bookmarkEnd w:id="0"/>
     </w:p>
     <w:sectPr>
       <w:headerReference w:type="default" r:id="rId12"/>

</xml_diff>